<commit_message>
update safe state for resubmission
</commit_message>
<xml_diff>
--- a/Term3/CarND-Functional-Safety-Project/03_FunctionalSafetyConcept_LaneAssistance.docx
+++ b/Term3/CarND-Functional-Safety-Project/03_FunctionalSafetyConcept_LaneAssistance.docx
@@ -2508,8 +2508,13 @@
           </w:tcPr>
           <w:p>
             <w:r>
-              <w:t>The lane keeping item shall ensure that the lane departure oscillating torque amplitude is below Max_Torque_Amplitude</w:t>
-            </w:r>
+              <w:t xml:space="preserve">The lane keeping item shall ensure that the lane departure oscillating torque amplitude is below </w:t>
+            </w:r>
+            <w:proofErr w:type="spellStart"/>
+            <w:r>
+              <w:t>Max_Torque_Amplitude</w:t>
+            </w:r>
+            <w:proofErr w:type="spellEnd"/>
           </w:p>
           <w:p/>
         </w:tc>
@@ -2547,8 +2552,13 @@
               <w:widowControl w:val="0"/>
             </w:pPr>
             <w:r>
-              <w:t>50 ms</w:t>
-            </w:r>
+              <w:t xml:space="preserve">50 </w:t>
+            </w:r>
+            <w:proofErr w:type="spellStart"/>
+            <w:r>
+              <w:t>ms</w:t>
+            </w:r>
+            <w:proofErr w:type="spellEnd"/>
           </w:p>
         </w:tc>
         <w:tc>
@@ -2562,12 +2572,19 @@
             </w:tcMar>
           </w:tcPr>
           <w:p>
-            <w:pPr>
-              <w:widowControl w:val="0"/>
-            </w:pPr>
-            <w:r>
-              <w:t>Disable system</w:t>
-            </w:r>
+            <w:r>
+              <w:rPr>
+                <w:shd w:val="clear" w:color="auto" w:fill="FFFFFF"/>
+              </w:rPr>
+              <w:t>Set the oscillating torque amplitude to 0</w:t>
+            </w:r>
+          </w:p>
+          <w:p>
+            <w:pPr>
+              <w:widowControl w:val="0"/>
+            </w:pPr>
+            <w:bookmarkStart w:id="17" w:name="_GoBack"/>
+            <w:bookmarkEnd w:id="17"/>
           </w:p>
         </w:tc>
       </w:tr>
@@ -2615,8 +2632,13 @@
           </w:tcPr>
           <w:p>
             <w:r>
-              <w:t>The lane keeping item shall ensure that the lane departure oscillating torque frequency is below Max_Torque_Frequency</w:t>
-            </w:r>
+              <w:t xml:space="preserve">The lane keeping item shall ensure that the lane departure oscillating torque frequency is below </w:t>
+            </w:r>
+            <w:proofErr w:type="spellStart"/>
+            <w:r>
+              <w:t>Max_Torque_Frequency</w:t>
+            </w:r>
+            <w:proofErr w:type="spellEnd"/>
           </w:p>
           <w:p/>
         </w:tc>
@@ -2637,8 +2659,6 @@
             <w:r>
               <w:t>C</w:t>
             </w:r>
-            <w:bookmarkStart w:id="17" w:name="_GoBack"/>
-            <w:bookmarkEnd w:id="17"/>
           </w:p>
         </w:tc>
         <w:tc>
@@ -2656,8 +2676,13 @@
               <w:widowControl w:val="0"/>
             </w:pPr>
             <w:r>
-              <w:t>50 ms</w:t>
-            </w:r>
+              <w:t xml:space="preserve">50 </w:t>
+            </w:r>
+            <w:proofErr w:type="spellStart"/>
+            <w:r>
+              <w:t>ms</w:t>
+            </w:r>
+            <w:proofErr w:type="spellEnd"/>
           </w:p>
         </w:tc>
         <w:tc>
@@ -2671,12 +2696,17 @@
             </w:tcMar>
           </w:tcPr>
           <w:p>
-            <w:pPr>
-              <w:widowControl w:val="0"/>
-            </w:pPr>
-            <w:r>
-              <w:t>Disable system</w:t>
-            </w:r>
+            <w:r>
+              <w:rPr>
+                <w:shd w:val="clear" w:color="auto" w:fill="FFFFFF"/>
+              </w:rPr>
+              <w:t>Set the oscillating torque amplitude to 0</w:t>
+            </w:r>
+          </w:p>
+          <w:p>
+            <w:pPr>
+              <w:widowControl w:val="0"/>
+            </w:pPr>
           </w:p>
         </w:tc>
       </w:tr>
@@ -2876,7 +2906,15 @@
               <w:widowControl w:val="0"/>
             </w:pPr>
             <w:r>
-              <w:t>Apply an oscillating torque amplitude is below Max_Torque_Amplitude and validate the drive does not lose control of the vehicle and is aware of the warning</w:t>
+              <w:t xml:space="preserve">Apply an oscillating torque amplitude is below </w:t>
+            </w:r>
+            <w:proofErr w:type="spellStart"/>
+            <w:r>
+              <w:t>Max_Torque_Amplitude</w:t>
+            </w:r>
+            <w:proofErr w:type="spellEnd"/>
+            <w:r>
+              <w:t xml:space="preserve"> and validate the drive does not lose control of the vehicle and is aware of the warning</w:t>
             </w:r>
           </w:p>
         </w:tc>
@@ -2895,8 +2933,13 @@
               <w:widowControl w:val="0"/>
             </w:pPr>
             <w:r>
-              <w:t>Verity the system is disabled if torque amplitude is above Max_Torque_Amplitude</w:t>
-            </w:r>
+              <w:t xml:space="preserve">Verity the system is disabled if torque amplitude is above </w:t>
+            </w:r>
+            <w:proofErr w:type="spellStart"/>
+            <w:r>
+              <w:t>Max_Torque_Amplitude</w:t>
+            </w:r>
+            <w:proofErr w:type="spellEnd"/>
           </w:p>
         </w:tc>
       </w:tr>
@@ -2959,7 +3002,15 @@
               <w:widowControl w:val="0"/>
             </w:pPr>
             <w:r>
-              <w:t>Apply an oscillating torque frequency is below Max_Torque_Frequency and validate the drive does not lose control of the vehicle and is aware of the warning</w:t>
+              <w:t xml:space="preserve">Apply an oscillating torque frequency is below </w:t>
+            </w:r>
+            <w:proofErr w:type="spellStart"/>
+            <w:r>
+              <w:t>Max_Torque_Frequency</w:t>
+            </w:r>
+            <w:proofErr w:type="spellEnd"/>
+            <w:r>
+              <w:t xml:space="preserve"> and validate the drive does not lose control of the vehicle and is aware of the warning</w:t>
             </w:r>
           </w:p>
         </w:tc>
@@ -2978,8 +3029,13 @@
               <w:widowControl w:val="0"/>
             </w:pPr>
             <w:r>
-              <w:t>Verity the system is disabled if frequency is below Max_Torque_Frequency</w:t>
-            </w:r>
+              <w:t xml:space="preserve">Verity the system is disabled if frequency is below </w:t>
+            </w:r>
+            <w:proofErr w:type="spellStart"/>
+            <w:r>
+              <w:t>Max_Torque_Frequency</w:t>
+            </w:r>
+            <w:proofErr w:type="spellEnd"/>
           </w:p>
         </w:tc>
       </w:tr>
@@ -3201,8 +3257,16 @@
               <w:rPr>
                 <w:shd w:val="clear" w:color="auto" w:fill="FFFFFF"/>
               </w:rPr>
-              <w:t>The electronic power steering ECU shall limit lane keeping assistance torque for only Max_Duration</w:t>
-            </w:r>
+              <w:t xml:space="preserve">The electronic power steering ECU shall limit lane keeping assistance torque for only </w:t>
+            </w:r>
+            <w:proofErr w:type="spellStart"/>
+            <w:r>
+              <w:rPr>
+                <w:shd w:val="clear" w:color="auto" w:fill="FFFFFF"/>
+              </w:rPr>
+              <w:t>Max_Duration</w:t>
+            </w:r>
+            <w:proofErr w:type="spellEnd"/>
           </w:p>
         </w:tc>
         <w:tc>
@@ -3233,7 +3297,15 @@
           </w:tcPr>
           <w:p>
             <w:r>
-              <w:t xml:space="preserve">500 ms </w:t>
+              <w:t xml:space="preserve">500 </w:t>
+            </w:r>
+            <w:proofErr w:type="spellStart"/>
+            <w:r>
+              <w:t>ms</w:t>
+            </w:r>
+            <w:proofErr w:type="spellEnd"/>
+            <w:r>
+              <w:t xml:space="preserve"> </w:t>
             </w:r>
           </w:p>
         </w:tc>
@@ -3249,9 +3321,19 @@
           </w:tcPr>
           <w:p>
             <w:r>
-              <w:t>Disable system.</w:t>
-            </w:r>
-          </w:p>
+              <w:rPr>
+                <w:shd w:val="clear" w:color="auto" w:fill="FFFFFF"/>
+              </w:rPr>
+              <w:t>S</w:t>
+            </w:r>
+            <w:r>
+              <w:rPr>
+                <w:shd w:val="clear" w:color="auto" w:fill="FFFFFF"/>
+              </w:rPr>
+              <w:t>et the oscillating torque amplitude to 0</w:t>
+            </w:r>
+          </w:p>
+          <w:p/>
         </w:tc>
       </w:tr>
     </w:tbl>
@@ -3450,7 +3532,15 @@
               <w:widowControl w:val="0"/>
             </w:pPr>
             <w:r>
-              <w:t xml:space="preserve">Test the Max_Duration of 500ms and </w:t>
+              <w:t xml:space="preserve">Test the </w:t>
+            </w:r>
+            <w:proofErr w:type="spellStart"/>
+            <w:r>
+              <w:t>Max_Duration</w:t>
+            </w:r>
+            <w:proofErr w:type="spellEnd"/>
+            <w:r>
+              <w:t xml:space="preserve"> of 500ms and </w:t>
             </w:r>
             <w:proofErr w:type="gramStart"/>
             <w:r>
@@ -3477,8 +3567,13 @@
               <w:widowControl w:val="0"/>
             </w:pPr>
             <w:r>
-              <w:t>Verify that the system is disabled after exceeding Max_Duration</w:t>
-            </w:r>
+              <w:t xml:space="preserve">Verify that the system is disabled after exceeding </w:t>
+            </w:r>
+            <w:proofErr w:type="spellStart"/>
+            <w:r>
+              <w:t>Max_Duration</w:t>
+            </w:r>
+            <w:proofErr w:type="spellEnd"/>
           </w:p>
         </w:tc>
       </w:tr>
@@ -3791,7 +3886,15 @@
               <w:widowControl w:val="0"/>
             </w:pPr>
             <w:r>
-              <w:t>Apply an oscillating torque amplitude is below Max_Torque_Amplitude and validate the drive does not lose control of the vehicle and is aware of the warning</w:t>
+              <w:t xml:space="preserve">Apply an oscillating torque amplitude is below </w:t>
+            </w:r>
+            <w:proofErr w:type="spellStart"/>
+            <w:r>
+              <w:t>Max_Torque_Amplitude</w:t>
+            </w:r>
+            <w:proofErr w:type="spellEnd"/>
+            <w:r>
+              <w:t xml:space="preserve"> and validate the drive does not lose control of the vehicle and is aware of the warning</w:t>
             </w:r>
           </w:p>
         </w:tc>
@@ -3918,7 +4021,15 @@
               <w:widowControl w:val="0"/>
             </w:pPr>
             <w:r>
-              <w:t>Apply an oscillating torque frequency is below Max_Torque_Frequency and validate the drive does not lose control of the vehicle and is aware of the warning</w:t>
+              <w:t xml:space="preserve">Apply an oscillating torque frequency is below </w:t>
+            </w:r>
+            <w:proofErr w:type="spellStart"/>
+            <w:r>
+              <w:t>Max_Torque_Frequency</w:t>
+            </w:r>
+            <w:proofErr w:type="spellEnd"/>
+            <w:r>
+              <w:t xml:space="preserve"> and validate the drive does not lose control of the vehicle and is aware of the warning</w:t>
             </w:r>
           </w:p>
         </w:tc>
@@ -4045,8 +4156,16 @@
               <w:rPr>
                 <w:shd w:val="clear" w:color="auto" w:fill="FFFFFF"/>
               </w:rPr>
-              <w:t>The electronic power steering ECU shall limit lane keeping assistance torque for only Max_Duration</w:t>
-            </w:r>
+              <w:t xml:space="preserve">The electronic power steering ECU shall limit lane keeping assistance torque for only </w:t>
+            </w:r>
+            <w:proofErr w:type="spellStart"/>
+            <w:r>
+              <w:rPr>
+                <w:shd w:val="clear" w:color="auto" w:fill="FFFFFF"/>
+              </w:rPr>
+              <w:t>Max_Duration</w:t>
+            </w:r>
+            <w:proofErr w:type="spellEnd"/>
           </w:p>
           <w:p>
             <w:pPr>
@@ -4880,7 +4999,7 @@
       </w:pPr>
     </w:pPrDefault>
   </w:docDefaults>
-  <w:latentStyles w:defLockedState="0" w:defUIPriority="99" w:defSemiHidden="0" w:defUnhideWhenUsed="0" w:defQFormat="0" w:count="375">
+  <w:latentStyles w:defLockedState="0" w:defUIPriority="99" w:defSemiHidden="0" w:defUnhideWhenUsed="0" w:defQFormat="0" w:count="376">
     <w:lsdException w:name="Normal" w:uiPriority="0" w:qFormat="1"/>
     <w:lsdException w:name="heading 1" w:uiPriority="9" w:qFormat="1"/>
     <w:lsdException w:name="heading 2" w:semiHidden="1" w:uiPriority="9" w:unhideWhenUsed="1" w:qFormat="1"/>
@@ -4986,7 +5105,6 @@
     <w:lsdException w:name="HTML Sample" w:semiHidden="1" w:unhideWhenUsed="1"/>
     <w:lsdException w:name="HTML Typewriter" w:semiHidden="1" w:unhideWhenUsed="1"/>
     <w:lsdException w:name="HTML Variable" w:semiHidden="1" w:unhideWhenUsed="1"/>
-    <w:lsdException w:name="Normal Table" w:semiHidden="1" w:unhideWhenUsed="1"/>
     <w:lsdException w:name="annotation subject" w:semiHidden="1" w:unhideWhenUsed="1"/>
     <w:lsdException w:name="No List" w:semiHidden="1" w:unhideWhenUsed="1"/>
     <w:lsdException w:name="Outline List 1" w:semiHidden="1" w:unhideWhenUsed="1"/>
@@ -5033,10 +5151,8 @@
     <w:lsdException w:name="Table Subtle 2" w:semiHidden="1" w:unhideWhenUsed="1"/>
     <w:lsdException w:name="Table Web 1" w:semiHidden="1" w:unhideWhenUsed="1"/>
     <w:lsdException w:name="Table Web 2" w:semiHidden="1" w:unhideWhenUsed="1"/>
-    <w:lsdException w:name="Table Web 3" w:semiHidden="1" w:unhideWhenUsed="1"/>
     <w:lsdException w:name="Balloon Text" w:semiHidden="1" w:unhideWhenUsed="1"/>
     <w:lsdException w:name="Table Grid" w:uiPriority="39"/>
-    <w:lsdException w:name="Table Theme" w:semiHidden="1" w:unhideWhenUsed="1"/>
     <w:lsdException w:name="Placeholder Text" w:semiHidden="1"/>
     <w:lsdException w:name="No Spacing" w:uiPriority="1" w:qFormat="1"/>
     <w:lsdException w:name="Light Shading" w:uiPriority="60"/>
@@ -5256,6 +5372,7 @@
     <w:lsdException w:name="Smart Hyperlink" w:semiHidden="1" w:unhideWhenUsed="1"/>
     <w:lsdException w:name="Hashtag" w:semiHidden="1" w:unhideWhenUsed="1"/>
     <w:lsdException w:name="Unresolved Mention" w:semiHidden="1" w:unhideWhenUsed="1"/>
+    <w:lsdException w:name="Smart Link" w:semiHidden="1" w:unhideWhenUsed="1"/>
   </w:latentStyles>
   <w:style w:type="paragraph" w:default="1" w:styleId="Normal">
     <w:name w:val="Normal"/>
@@ -5623,6 +5740,34 @@
     <w:basedOn w:val="DefaultParagraphFont"/>
     <w:rsid w:val="00A87105"/>
   </w:style>
+  <w:style w:type="paragraph" w:styleId="BalloonText">
+    <w:name w:val="Balloon Text"/>
+    <w:basedOn w:val="Normal"/>
+    <w:link w:val="BalloonTextChar"/>
+    <w:uiPriority w:val="99"/>
+    <w:semiHidden/>
+    <w:unhideWhenUsed/>
+    <w:rsid w:val="000D69E4"/>
+    <w:rPr>
+      <w:sz w:val="18"/>
+      <w:szCs w:val="18"/>
+    </w:rPr>
+  </w:style>
+  <w:style w:type="character" w:customStyle="1" w:styleId="BalloonTextChar">
+    <w:name w:val="Balloon Text Char"/>
+    <w:basedOn w:val="DefaultParagraphFont"/>
+    <w:link w:val="BalloonText"/>
+    <w:uiPriority w:val="99"/>
+    <w:semiHidden/>
+    <w:rsid w:val="000D69E4"/>
+    <w:rPr>
+      <w:rFonts w:ascii="Times New Roman" w:eastAsia="Times New Roman" w:hAnsi="Times New Roman" w:cs="Times New Roman"/>
+      <w:color w:val="auto"/>
+      <w:sz w:val="18"/>
+      <w:szCs w:val="18"/>
+      <w:lang w:val="en-AU"/>
+    </w:rPr>
+  </w:style>
 </w:styles>
 </file>
 

</xml_diff>